<commit_message>
Modelo de diseño terminado, retoques a doc de arquitectura.
</commit_message>
<xml_diff>
--- a/Documentacion/Etapa de Diseño/Informe de Arquitectura del Sistema.docx
+++ b/Documentacion/Etapa de Diseño/Informe de Arquitectura del Sistema.docx
@@ -219,15 +219,7 @@
           <w:sz w:val="32"/>
           <w:szCs w:val="32"/>
         </w:rPr>
-        <w:t xml:space="preserve">Alejandro </w:t>
-      </w:r>
-      <w:r>
-        <w:rPr>
-          <w:rFonts w:cstheme="minorHAnsi"/>
-          <w:sz w:val="32"/>
-          <w:szCs w:val="32"/>
-        </w:rPr>
-        <w:t xml:space="preserve">Fontes </w:t>
+        <w:t xml:space="preserve">Alejandro Fontes </w:t>
       </w:r>
     </w:p>
     <w:p>
@@ -412,6 +404,7 @@
               <w:rPr>
                 <w:rStyle w:val="Hipervnculo"/>
                 <w:noProof/>
+                <w:color w:val="auto"/>
               </w:rPr>
               <w:t>1.</w:t>
             </w:r>
@@ -427,6 +420,7 @@
               <w:rPr>
                 <w:rStyle w:val="Hipervnculo"/>
                 <w:noProof/>
+                <w:color w:val="auto"/>
               </w:rPr>
               <w:t>Introducción</w:t>
             </w:r>
@@ -498,6 +492,7 @@
               <w:rPr>
                 <w:rStyle w:val="Hipervnculo"/>
                 <w:noProof/>
+                <w:color w:val="auto"/>
               </w:rPr>
               <w:t>2.</w:t>
             </w:r>
@@ -513,6 +508,7 @@
               <w:rPr>
                 <w:rStyle w:val="Hipervnculo"/>
                 <w:noProof/>
+                <w:color w:val="auto"/>
               </w:rPr>
               <w:t>Modelo de dominio</w:t>
             </w:r>
@@ -584,6 +580,7 @@
               <w:rPr>
                 <w:rStyle w:val="Hipervnculo"/>
                 <w:noProof/>
+                <w:color w:val="auto"/>
               </w:rPr>
               <w:t>3.</w:t>
             </w:r>
@@ -599,6 +596,7 @@
               <w:rPr>
                 <w:rStyle w:val="Hipervnculo"/>
                 <w:noProof/>
+                <w:color w:val="auto"/>
               </w:rPr>
               <w:t>Vista de Casos de Uso</w:t>
             </w:r>
@@ -670,6 +668,7 @@
               <w:rPr>
                 <w:rStyle w:val="Hipervnculo"/>
                 <w:noProof/>
+                <w:color w:val="auto"/>
               </w:rPr>
               <w:t>3.1.</w:t>
             </w:r>
@@ -685,6 +684,7 @@
               <w:rPr>
                 <w:rStyle w:val="Hipervnculo"/>
                 <w:noProof/>
+                <w:color w:val="auto"/>
               </w:rPr>
               <w:t>Casos de uso críticos</w:t>
             </w:r>
@@ -756,6 +756,7 @@
               <w:rPr>
                 <w:rStyle w:val="Hipervnculo"/>
                 <w:noProof/>
+                <w:color w:val="auto"/>
               </w:rPr>
               <w:t>3.1.1.</w:t>
             </w:r>
@@ -771,6 +772,7 @@
               <w:rPr>
                 <w:rStyle w:val="Hipervnculo"/>
                 <w:noProof/>
+                <w:color w:val="auto"/>
               </w:rPr>
               <w:t>Módulo Web</w:t>
             </w:r>
@@ -842,6 +844,7 @@
               <w:rPr>
                 <w:rStyle w:val="Hipervnculo"/>
                 <w:noProof/>
+                <w:color w:val="auto"/>
               </w:rPr>
               <w:t>3.1.2.</w:t>
             </w:r>
@@ -857,6 +860,7 @@
               <w:rPr>
                 <w:rStyle w:val="Hipervnculo"/>
                 <w:noProof/>
+                <w:color w:val="auto"/>
               </w:rPr>
               <w:t>Módulo Móvil</w:t>
             </w:r>
@@ -928,6 +932,7 @@
               <w:rPr>
                 <w:rStyle w:val="Hipervnculo"/>
                 <w:noProof/>
+                <w:color w:val="auto"/>
               </w:rPr>
               <w:t>3.2.</w:t>
             </w:r>
@@ -943,6 +948,7 @@
               <w:rPr>
                 <w:rStyle w:val="Hipervnculo"/>
                 <w:noProof/>
+                <w:color w:val="auto"/>
               </w:rPr>
               <w:t>Diagrama de casos de uso críticos</w:t>
             </w:r>
@@ -1014,6 +1020,7 @@
               <w:rPr>
                 <w:rStyle w:val="Hipervnculo"/>
                 <w:noProof/>
+                <w:color w:val="auto"/>
               </w:rPr>
               <w:t>4.</w:t>
             </w:r>
@@ -1029,6 +1036,7 @@
               <w:rPr>
                 <w:rStyle w:val="Hipervnculo"/>
                 <w:noProof/>
+                <w:color w:val="auto"/>
               </w:rPr>
               <w:t>Vista Lógica</w:t>
             </w:r>
@@ -1100,6 +1108,7 @@
               <w:rPr>
                 <w:rStyle w:val="Hipervnculo"/>
                 <w:noProof/>
+                <w:color w:val="auto"/>
               </w:rPr>
               <w:t>4.1.</w:t>
             </w:r>
@@ -1115,6 +1124,7 @@
               <w:rPr>
                 <w:rStyle w:val="Hipervnculo"/>
                 <w:noProof/>
+                <w:color w:val="auto"/>
               </w:rPr>
               <w:t>Estilo Arquitectónico</w:t>
             </w:r>
@@ -1186,6 +1196,7 @@
               <w:rPr>
                 <w:rStyle w:val="Hipervnculo"/>
                 <w:noProof/>
+                <w:color w:val="auto"/>
               </w:rPr>
               <w:t>4.1.1.</w:t>
             </w:r>
@@ -1201,6 +1212,7 @@
               <w:rPr>
                 <w:rStyle w:val="Hipervnculo"/>
                 <w:noProof/>
+                <w:color w:val="auto"/>
               </w:rPr>
               <w:t>Subsistemas de la arquitectura</w:t>
             </w:r>
@@ -1272,6 +1284,7 @@
               <w:rPr>
                 <w:rStyle w:val="Hipervnculo"/>
                 <w:noProof/>
+                <w:color w:val="auto"/>
               </w:rPr>
               <w:t>4.1.2.</w:t>
             </w:r>
@@ -1287,6 +1300,7 @@
               <w:rPr>
                 <w:rStyle w:val="Hipervnculo"/>
                 <w:noProof/>
+                <w:color w:val="auto"/>
               </w:rPr>
               <w:t>Diagramas de Interacción</w:t>
             </w:r>
@@ -1358,6 +1372,7 @@
               <w:rPr>
                 <w:rStyle w:val="Hipervnculo"/>
                 <w:noProof/>
+                <w:color w:val="auto"/>
               </w:rPr>
               <w:t>5.</w:t>
             </w:r>
@@ -1373,6 +1388,7 @@
               <w:rPr>
                 <w:rStyle w:val="Hipervnculo"/>
                 <w:noProof/>
+                <w:color w:val="auto"/>
               </w:rPr>
               <w:t>Vista de Deployment</w:t>
             </w:r>
@@ -1444,6 +1460,7 @@
               <w:rPr>
                 <w:rStyle w:val="Hipervnculo"/>
                 <w:noProof/>
+                <w:color w:val="auto"/>
               </w:rPr>
               <w:t>5.1.</w:t>
             </w:r>
@@ -1459,6 +1476,7 @@
               <w:rPr>
                 <w:rStyle w:val="Hipervnculo"/>
                 <w:noProof/>
+                <w:color w:val="auto"/>
               </w:rPr>
               <w:t>Escenario de deploy para desarrollo</w:t>
             </w:r>
@@ -1530,6 +1548,7 @@
               <w:rPr>
                 <w:rStyle w:val="Hipervnculo"/>
                 <w:noProof/>
+                <w:color w:val="auto"/>
               </w:rPr>
               <w:t>5.2.</w:t>
             </w:r>
@@ -1545,6 +1564,7 @@
               <w:rPr>
                 <w:rStyle w:val="Hipervnculo"/>
                 <w:noProof/>
+                <w:color w:val="auto"/>
               </w:rPr>
               <w:t>Escenario de deploy para producción</w:t>
             </w:r>
@@ -1616,6 +1636,7 @@
               <w:rPr>
                 <w:rStyle w:val="Hipervnculo"/>
                 <w:noProof/>
+                <w:color w:val="auto"/>
               </w:rPr>
               <w:t>6.</w:t>
             </w:r>
@@ -1631,6 +1652,7 @@
               <w:rPr>
                 <w:rStyle w:val="Hipervnculo"/>
                 <w:noProof/>
+                <w:color w:val="auto"/>
               </w:rPr>
               <w:t>Vista de Implementación</w:t>
             </w:r>
@@ -1737,19 +1759,7 @@
           <w:u w:val="none"/>
         </w:rPr>
         <w:lastRenderedPageBreak/>
-        <w:t>Índice de i</w:t>
-      </w:r>
-      <w:r>
-        <w:rPr>
-          <w:rStyle w:val="Hipervnculo"/>
-          <w:b/>
-          <w:noProof/>
-          <w:color w:val="auto"/>
-          <w:sz w:val="32"/>
-          <w:szCs w:val="32"/>
-          <w:u w:val="none"/>
-        </w:rPr>
-        <w:t xml:space="preserve">mágenes </w:t>
+        <w:t xml:space="preserve">Índice de imágenes </w:t>
       </w:r>
     </w:p>
     <w:p>
@@ -1761,6 +1771,7 @@
         <w:rPr>
           <w:rStyle w:val="Hipervnculo"/>
           <w:noProof/>
+          <w:color w:val="auto"/>
         </w:rPr>
       </w:pPr>
     </w:p>
@@ -1781,6 +1792,7 @@
           <w:rPr>
             <w:rStyle w:val="Hipervnculo"/>
             <w:noProof/>
+            <w:color w:val="auto"/>
           </w:rPr>
           <w:t>Imagen 1: Modelo de dominio del sistema</w:t>
         </w:r>
@@ -1851,6 +1863,7 @@
           <w:rPr>
             <w:rStyle w:val="Hipervnculo"/>
             <w:noProof/>
+            <w:color w:val="auto"/>
           </w:rPr>
           <w:t>Imagen 2: Diagrama de casos de uso críticos</w:t>
         </w:r>
@@ -1921,6 +1934,7 @@
           <w:rPr>
             <w:rStyle w:val="Hipervnculo"/>
             <w:noProof/>
+            <w:color w:val="auto"/>
           </w:rPr>
           <w:t>Imagen 3: Arquitectura en Capas Lógicas</w:t>
         </w:r>
@@ -1991,6 +2005,7 @@
           <w:rPr>
             <w:rStyle w:val="Hipervnculo"/>
             <w:noProof/>
+            <w:color w:val="auto"/>
           </w:rPr>
           <w:t>Imagen 4: Capa de Servicios</w:t>
         </w:r>
@@ -2061,6 +2076,7 @@
           <w:rPr>
             <w:rStyle w:val="Hipervnculo"/>
             <w:noProof/>
+            <w:color w:val="auto"/>
           </w:rPr>
           <w:t>Imagen 5: Capa de Negocio</w:t>
         </w:r>
@@ -2131,6 +2147,7 @@
           <w:rPr>
             <w:rStyle w:val="Hipervnculo"/>
             <w:noProof/>
+            <w:color w:val="auto"/>
           </w:rPr>
           <w:t>Imagen 6: Capa de Persistencia</w:t>
         </w:r>
@@ -2201,6 +2218,7 @@
           <w:rPr>
             <w:rStyle w:val="Hipervnculo"/>
             <w:noProof/>
+            <w:color w:val="auto"/>
           </w:rPr>
           <w:t>Imagen 7: Diagrama de Despliegue de la aplicación (producción)</w:t>
         </w:r>
@@ -2271,6 +2289,7 @@
           <w:rPr>
             <w:rStyle w:val="Hipervnculo"/>
             <w:noProof/>
+            <w:color w:val="auto"/>
           </w:rPr>
           <w:t>Imagen 8: Diagrama de Despliegue de la aplicación (desarrollo)</w:t>
         </w:r>
@@ -2341,6 +2360,7 @@
           <w:rPr>
             <w:rStyle w:val="Hipervnculo"/>
             <w:noProof/>
+            <w:color w:val="auto"/>
           </w:rPr>
           <w:t>Imagen 9: Diagrama de Despliegue de Implementación</w:t>
         </w:r>
@@ -2602,8 +2622,8 @@
             <v:stroke joinstyle="miter"/>
             <v:path gradientshapeok="t" o:connecttype="rect"/>
           </v:shapetype>
-          <v:shape id="_x0000_s1026" type="#_x0000_t202" style="position:absolute;left:0;text-align:left;margin-left:-46.05pt;margin-top:328.7pt;width:511.5pt;height:21pt;z-index:251662336" stroked="f">
-            <v:textbox style="mso-fit-shape-to-text:t" inset="0,0,0,0">
+          <v:shape id="_x0000_s1028" type="#_x0000_t202" style="position:absolute;left:0;text-align:left;margin-left:-75.3pt;margin-top:336.2pt;width:561.75pt;height:21pt;z-index:251665408" stroked="f">
+            <v:textbox style="mso-next-textbox:#_x0000_s1028;mso-fit-shape-to-text:t" inset="0,0,0,0">
               <w:txbxContent>
                 <w:p>
                   <w:pPr>
@@ -2611,26 +2631,52 @@
                     <w:jc w:val="center"/>
                     <w:rPr>
                       <w:noProof/>
-                      <w:sz w:val="24"/>
-                      <w:szCs w:val="24"/>
+                      <w:color w:val="auto"/>
                     </w:rPr>
                   </w:pPr>
-                  <w:bookmarkStart w:id="2" w:name="_Toc369711695"/>
                   <w:r>
-                    <w:t xml:space="preserve">Imagen </w:t>
+                    <w:rPr>
+                      <w:color w:val="auto"/>
+                    </w:rPr>
+                    <w:t xml:space="preserve">Ilustración </w:t>
                   </w:r>
-                  <w:fldSimple w:instr=" SEQ Imagen \* ARABIC ">
-                    <w:r>
-                      <w:rPr>
-                        <w:noProof/>
-                      </w:rPr>
-                      <w:t>1</w:t>
-                    </w:r>
-                  </w:fldSimple>
                   <w:r>
+                    <w:rPr>
+                      <w:color w:val="auto"/>
+                    </w:rPr>
+                    <w:fldChar w:fldCharType="begin"/>
+                  </w:r>
+                  <w:r>
+                    <w:rPr>
+                      <w:color w:val="auto"/>
+                    </w:rPr>
+                    <w:instrText xml:space="preserve"> SEQ Ilustración \* ARABIC </w:instrText>
+                  </w:r>
+                  <w:r>
+                    <w:rPr>
+                      <w:color w:val="auto"/>
+                    </w:rPr>
+                    <w:fldChar w:fldCharType="separate"/>
+                  </w:r>
+                  <w:r>
+                    <w:rPr>
+                      <w:noProof/>
+                      <w:color w:val="auto"/>
+                    </w:rPr>
+                    <w:t>1</w:t>
+                  </w:r>
+                  <w:r>
+                    <w:rPr>
+                      <w:color w:val="auto"/>
+                    </w:rPr>
+                    <w:fldChar w:fldCharType="end"/>
+                  </w:r>
+                  <w:r>
+                    <w:rPr>
+                      <w:color w:val="auto"/>
+                    </w:rPr>
                     <w:t>: Modelo de dominio del sistema</w:t>
                   </w:r>
-                  <w:bookmarkEnd w:id="2"/>
                 </w:p>
               </w:txbxContent>
             </v:textbox>
@@ -2646,18 +2692,18 @@
           <w:lang w:eastAsia="es-ES"/>
         </w:rPr>
         <w:drawing>
-          <wp:anchor distT="0" distB="0" distL="114300" distR="114300" simplePos="0" relativeHeight="251660288" behindDoc="0" locked="0" layoutInCell="1" allowOverlap="1">
+          <wp:anchor distT="0" distB="0" distL="114300" distR="114300" simplePos="0" relativeHeight="251663360" behindDoc="0" locked="0" layoutInCell="1" allowOverlap="1">
             <wp:simplePos x="0" y="0"/>
             <wp:positionH relativeFrom="margin">
-              <wp:posOffset>-584835</wp:posOffset>
+              <wp:posOffset>-956310</wp:posOffset>
             </wp:positionH>
             <wp:positionV relativeFrom="margin">
-              <wp:posOffset>2805430</wp:posOffset>
+              <wp:posOffset>2205355</wp:posOffset>
             </wp:positionV>
-            <wp:extent cx="6505575" cy="3495675"/>
+            <wp:extent cx="7134225" cy="3905250"/>
             <wp:effectExtent l="19050" t="0" r="9525" b="0"/>
             <wp:wrapSquare wrapText="bothSides"/>
-            <wp:docPr id="12" name="Imagen 1"/>
+            <wp:docPr id="5" name="Imagen 4"/>
             <wp:cNvGraphicFramePr>
               <a:graphicFrameLocks xmlns:a="http://schemas.openxmlformats.org/drawingml/2006/main" noChangeAspect="1"/>
             </wp:cNvGraphicFramePr>
@@ -2665,14 +2711,14 @@
               <a:graphicData uri="http://schemas.openxmlformats.org/drawingml/2006/picture">
                 <pic:pic xmlns:pic="http://schemas.openxmlformats.org/drawingml/2006/picture">
                   <pic:nvPicPr>
-                    <pic:cNvPr id="0" name="Picture 1"/>
+                    <pic:cNvPr id="0" name="Picture 4"/>
                     <pic:cNvPicPr>
                       <a:picLocks noChangeAspect="1" noChangeArrowheads="1"/>
                     </pic:cNvPicPr>
                   </pic:nvPicPr>
                   <pic:blipFill>
                     <a:blip r:embed="rId9"/>
-                    <a:srcRect l="514" t="744" r="1449" b="1955"/>
+                    <a:srcRect/>
                     <a:stretch>
                       <a:fillRect/>
                     </a:stretch>
@@ -2680,7 +2726,7 @@
                   <pic:spPr bwMode="auto">
                     <a:xfrm>
                       <a:off x="0" y="0"/>
-                      <a:ext cx="6505575" cy="3495675"/>
+                      <a:ext cx="7134225" cy="3905250"/>
                     </a:xfrm>
                     <a:prstGeom prst="rect">
                       <a:avLst/>
@@ -2715,12 +2761,12 @@
           <w:numId w:val="1"/>
         </w:numPr>
       </w:pPr>
-      <w:bookmarkStart w:id="3" w:name="_Toc369711608"/>
+      <w:bookmarkStart w:id="2" w:name="_Toc369711608"/>
       <w:r>
         <w:lastRenderedPageBreak/>
         <w:t>Vista de Casos de Uso</w:t>
       </w:r>
-      <w:bookmarkEnd w:id="3"/>
+      <w:bookmarkEnd w:id="2"/>
     </w:p>
     <w:p/>
     <w:p>
@@ -2766,14 +2812,14 @@
           <w:numId w:val="1"/>
         </w:numPr>
       </w:pPr>
-      <w:bookmarkStart w:id="4" w:name="_Toc369711609"/>
+      <w:bookmarkStart w:id="3" w:name="_Toc369711609"/>
       <w:r>
         <w:t xml:space="preserve">Casos de uso </w:t>
       </w:r>
       <w:r>
         <w:t>críticos</w:t>
       </w:r>
-      <w:bookmarkEnd w:id="4"/>
+      <w:bookmarkEnd w:id="3"/>
     </w:p>
     <w:p/>
     <w:p>
@@ -2784,11 +2830,11 @@
           <w:numId w:val="1"/>
         </w:numPr>
       </w:pPr>
-      <w:bookmarkStart w:id="5" w:name="_Toc369711610"/>
+      <w:bookmarkStart w:id="4" w:name="_Toc369711610"/>
       <w:r>
         <w:t>Módulo Web</w:t>
       </w:r>
-      <w:bookmarkEnd w:id="5"/>
+      <w:bookmarkEnd w:id="4"/>
     </w:p>
     <w:p/>
     <w:tbl>
@@ -3020,11 +3066,9 @@
             <w:r>
               <w:t xml:space="preserve"> de la </w:t>
             </w:r>
-            <w:proofErr w:type="gramStart"/>
-            <w:r>
-              <w:t>pagina</w:t>
-            </w:r>
-            <w:proofErr w:type="gramEnd"/>
+            <w:r>
+              <w:t>página</w:t>
+            </w:r>
             <w:r>
               <w:t xml:space="preserve"> web, con la posibilidad de </w:t>
             </w:r>
@@ -3190,12 +3234,12 @@
           <w:numId w:val="1"/>
         </w:numPr>
       </w:pPr>
-      <w:bookmarkStart w:id="6" w:name="_Toc369711611"/>
+      <w:bookmarkStart w:id="5" w:name="_Toc369711611"/>
       <w:r>
         <w:lastRenderedPageBreak/>
         <w:t>Módulo Móvil</w:t>
       </w:r>
-      <w:bookmarkEnd w:id="6"/>
+      <w:bookmarkEnd w:id="5"/>
     </w:p>
     <w:p/>
     <w:tbl>
@@ -3569,14 +3613,14 @@
           <w:numId w:val="1"/>
         </w:numPr>
       </w:pPr>
-      <w:bookmarkStart w:id="7" w:name="_Toc369711612"/>
+      <w:bookmarkStart w:id="6" w:name="_Toc369711612"/>
       <w:r>
         <w:t xml:space="preserve">Diagrama de casos de uso </w:t>
       </w:r>
       <w:r>
         <w:t>críticos</w:t>
       </w:r>
-      <w:bookmarkEnd w:id="7"/>
+      <w:bookmarkEnd w:id="6"/>
     </w:p>
     <w:p/>
     <w:p>
@@ -3590,9 +3634,9 @@
         </w:rPr>
         <w:drawing>
           <wp:inline distT="0" distB="0" distL="0" distR="0">
-            <wp:extent cx="5191125" cy="4903795"/>
-            <wp:effectExtent l="19050" t="0" r="9525" b="0"/>
-            <wp:docPr id="13" name="Imagen 4"/>
+            <wp:extent cx="5400040" cy="4486187"/>
+            <wp:effectExtent l="19050" t="0" r="0" b="0"/>
+            <wp:docPr id="4" name="Imagen 1"/>
             <wp:cNvGraphicFramePr>
               <a:graphicFrameLocks xmlns:a="http://schemas.openxmlformats.org/drawingml/2006/main" noChangeAspect="1"/>
             </wp:cNvGraphicFramePr>
@@ -3600,14 +3644,14 @@
               <a:graphicData uri="http://schemas.openxmlformats.org/drawingml/2006/picture">
                 <pic:pic xmlns:pic="http://schemas.openxmlformats.org/drawingml/2006/picture">
                   <pic:nvPicPr>
-                    <pic:cNvPr id="0" name="Picture 4"/>
+                    <pic:cNvPr id="0" name="Picture 1"/>
                     <pic:cNvPicPr>
                       <a:picLocks noChangeAspect="1" noChangeArrowheads="1"/>
                     </pic:cNvPicPr>
                   </pic:nvPicPr>
                   <pic:blipFill>
                     <a:blip r:embed="rId10"/>
-                    <a:srcRect l="1411" t="1124" r="2998" b="2996"/>
+                    <a:srcRect/>
                     <a:stretch>
                       <a:fillRect/>
                     </a:stretch>
@@ -3615,7 +3659,7 @@
                   <pic:spPr bwMode="auto">
                     <a:xfrm>
                       <a:off x="0" y="0"/>
-                      <a:ext cx="5195469" cy="4907899"/>
+                      <a:ext cx="5400040" cy="4486187"/>
                     </a:xfrm>
                     <a:prstGeom prst="rect">
                       <a:avLst/>
@@ -3639,23 +3683,55 @@
       <w:pPr>
         <w:pStyle w:val="Epgrafe"/>
         <w:jc w:val="center"/>
-      </w:pPr>
-      <w:bookmarkStart w:id="8" w:name="_Toc369711696"/>
-      <w:r>
+        <w:rPr>
+          <w:color w:val="auto"/>
+        </w:rPr>
+      </w:pPr>
+      <w:bookmarkStart w:id="7" w:name="_Toc369711696"/>
+      <w:r>
+        <w:rPr>
+          <w:color w:val="auto"/>
+        </w:rPr>
         <w:t xml:space="preserve">Imagen </w:t>
       </w:r>
-      <w:fldSimple w:instr=" SEQ Imagen \* ARABIC ">
-        <w:r>
-          <w:rPr>
-            <w:noProof/>
-          </w:rPr>
-          <w:t>2</w:t>
-        </w:r>
-      </w:fldSimple>
-      <w:r>
+      <w:r>
+        <w:rPr>
+          <w:color w:val="auto"/>
+        </w:rPr>
+        <w:fldChar w:fldCharType="begin"/>
+      </w:r>
+      <w:r>
+        <w:rPr>
+          <w:color w:val="auto"/>
+        </w:rPr>
+        <w:instrText xml:space="preserve"> SEQ Imagen \* ARABIC </w:instrText>
+      </w:r>
+      <w:r>
+        <w:rPr>
+          <w:color w:val="auto"/>
+        </w:rPr>
+        <w:fldChar w:fldCharType="separate"/>
+      </w:r>
+      <w:r>
+        <w:rPr>
+          <w:noProof/>
+          <w:color w:val="auto"/>
+        </w:rPr>
+        <w:t>1</w:t>
+      </w:r>
+      <w:r>
+        <w:rPr>
+          <w:color w:val="auto"/>
+        </w:rPr>
+        <w:fldChar w:fldCharType="end"/>
+      </w:r>
+      <w:r>
+        <w:rPr>
+          <w:color w:val="auto"/>
+        </w:rPr>
         <w:t>: Diagrama de casos de uso críticos</w:t>
       </w:r>
-      <w:bookmarkEnd w:id="8"/>
+      <w:bookmarkEnd w:id="7"/>
     </w:p>
     <w:p/>
     <w:p>
@@ -3666,11 +3742,11 @@
           <w:numId w:val="1"/>
         </w:numPr>
       </w:pPr>
-      <w:bookmarkStart w:id="9" w:name="_Toc369711613"/>
+      <w:bookmarkStart w:id="8" w:name="_Toc369711613"/>
       <w:r>
         <w:t>Vista Lógica</w:t>
       </w:r>
-      <w:bookmarkEnd w:id="9"/>
+      <w:bookmarkEnd w:id="8"/>
     </w:p>
     <w:p/>
     <w:p>
@@ -3709,7 +3785,6 @@
         <w:t xml:space="preserve"> pequeñas.</w:t>
       </w:r>
     </w:p>
-    <w:p/>
     <w:p>
       <w:pPr>
         <w:pStyle w:val="Ttulo2"/>
@@ -3718,12 +3793,136 @@
           <w:numId w:val="1"/>
         </w:numPr>
       </w:pPr>
-      <w:bookmarkStart w:id="10" w:name="_Toc369711614"/>
+      <w:r>
+        <w:br w:type="page"/>
+      </w:r>
       <w:r>
         <w:lastRenderedPageBreak/>
+        <w:t>Arquitectura general de la aplicación</w:t>
+      </w:r>
+    </w:p>
+    <w:p/>
+    <w:p>
+      <w:pPr>
+        <w:keepNext/>
+      </w:pPr>
+      <w:r>
+        <w:rPr>
+          <w:noProof/>
+          <w:lang w:eastAsia="es-ES"/>
+        </w:rPr>
+        <w:drawing>
+          <wp:inline distT="0" distB="0" distL="0" distR="0">
+            <wp:extent cx="5400040" cy="3001968"/>
+            <wp:effectExtent l="19050" t="0" r="0" b="0"/>
+            <wp:docPr id="14" name="Imagen 25"/>
+            <wp:cNvGraphicFramePr>
+              <a:graphicFrameLocks xmlns:a="http://schemas.openxmlformats.org/drawingml/2006/main" noChangeAspect="1"/>
+            </wp:cNvGraphicFramePr>
+            <a:graphic xmlns:a="http://schemas.openxmlformats.org/drawingml/2006/main">
+              <a:graphicData uri="http://schemas.openxmlformats.org/drawingml/2006/picture">
+                <pic:pic xmlns:pic="http://schemas.openxmlformats.org/drawingml/2006/picture">
+                  <pic:nvPicPr>
+                    <pic:cNvPr id="0" name="Picture 25"/>
+                    <pic:cNvPicPr>
+                      <a:picLocks noChangeAspect="1" noChangeArrowheads="1"/>
+                    </pic:cNvPicPr>
+                  </pic:nvPicPr>
+                  <pic:blipFill>
+                    <a:blip r:embed="rId11"/>
+                    <a:srcRect/>
+                    <a:stretch>
+                      <a:fillRect/>
+                    </a:stretch>
+                  </pic:blipFill>
+                  <pic:spPr bwMode="auto">
+                    <a:xfrm>
+                      <a:off x="0" y="0"/>
+                      <a:ext cx="5400040" cy="3001968"/>
+                    </a:xfrm>
+                    <a:prstGeom prst="rect">
+                      <a:avLst/>
+                    </a:prstGeom>
+                    <a:noFill/>
+                    <a:ln w="9525">
+                      <a:noFill/>
+                      <a:miter lim="800000"/>
+                      <a:headEnd/>
+                      <a:tailEnd/>
+                    </a:ln>
+                  </pic:spPr>
+                </pic:pic>
+              </a:graphicData>
+            </a:graphic>
+          </wp:inline>
+        </w:drawing>
+      </w:r>
+    </w:p>
+    <w:p>
+      <w:pPr>
+        <w:pStyle w:val="Epgrafe"/>
+        <w:jc w:val="center"/>
+        <w:rPr>
+          <w:color w:val="auto"/>
+        </w:rPr>
+      </w:pPr>
+      <w:r>
+        <w:rPr>
+          <w:color w:val="auto"/>
+        </w:rPr>
+        <w:t xml:space="preserve">Imagen </w:t>
+      </w:r>
+      <w:r>
+        <w:rPr>
+          <w:color w:val="auto"/>
+        </w:rPr>
+        <w:fldChar w:fldCharType="begin"/>
+      </w:r>
+      <w:r>
+        <w:rPr>
+          <w:color w:val="auto"/>
+        </w:rPr>
+        <w:instrText xml:space="preserve"> SEQ Imagen \* ARABIC </w:instrText>
+      </w:r>
+      <w:r>
+        <w:rPr>
+          <w:color w:val="auto"/>
+        </w:rPr>
+        <w:fldChar w:fldCharType="separate"/>
+      </w:r>
+      <w:r>
+        <w:rPr>
+          <w:noProof/>
+          <w:color w:val="auto"/>
+        </w:rPr>
+        <w:t>2</w:t>
+      </w:r>
+      <w:r>
+        <w:rPr>
+          <w:color w:val="auto"/>
+        </w:rPr>
+        <w:fldChar w:fldCharType="end"/>
+      </w:r>
+      <w:r>
+        <w:rPr>
+          <w:color w:val="auto"/>
+        </w:rPr>
+        <w:t>: Arquitectura general de la aplicación</w:t>
+      </w:r>
+    </w:p>
+    <w:p>
+      <w:pPr>
+        <w:pStyle w:val="Ttulo2"/>
+        <w:numPr>
+          <w:ilvl w:val="1"/>
+          <w:numId w:val="1"/>
+        </w:numPr>
+      </w:pPr>
+      <w:bookmarkStart w:id="9" w:name="_Toc369711614"/>
+      <w:r>
         <w:t>Estilo Arquitectónico</w:t>
       </w:r>
-      <w:bookmarkEnd w:id="10"/>
+      <w:bookmarkEnd w:id="9"/>
     </w:p>
     <w:p>
       <w:pPr>
@@ -3758,11 +3957,11 @@
           <w:numId w:val="1"/>
         </w:numPr>
       </w:pPr>
-      <w:bookmarkStart w:id="11" w:name="_Toc369711615"/>
+      <w:bookmarkStart w:id="10" w:name="_Toc369711615"/>
       <w:r>
         <w:t>Subsistemas de la arquitectura</w:t>
       </w:r>
-      <w:bookmarkEnd w:id="11"/>
+      <w:bookmarkEnd w:id="10"/>
     </w:p>
     <w:p/>
     <w:p>
@@ -3819,31 +4018,118 @@
         <w:t>particularidades</w:t>
       </w:r>
       <w:r>
-        <w:t xml:space="preserve">. En el caso de la aplicación web la Capa de presentación estará compuesta por paginas html (JSF o Java Server Faces) </w:t>
-      </w:r>
-      <w:r>
-        <w:t>así</w:t>
-      </w:r>
-      <w:r>
-        <w:t xml:space="preserve"> como </w:t>
-      </w:r>
-      <w:r>
-        <w:t>Managed</w:t>
-      </w:r>
-      <w:r>
-        <w:t xml:space="preserve"> Beans siendo los </w:t>
-      </w:r>
-      <w:r>
-        <w:t>últimos</w:t>
-      </w:r>
-      <w:r>
-        <w:t xml:space="preserve"> las clases de </w:t>
+        <w:t xml:space="preserve">. En el caso de la aplicación web la Capa de presentación estará compuesta por paginas </w:t>
+      </w:r>
+      <w:proofErr w:type="spellStart"/>
+      <w:r>
+        <w:t>html</w:t>
+      </w:r>
+      <w:proofErr w:type="spellEnd"/>
+      <w:r>
+        <w:t xml:space="preserve"> 5, librerías de estilos así como la lógica </w:t>
+      </w:r>
+      <w:r>
+        <w:lastRenderedPageBreak/>
+        <w:t xml:space="preserve">necesaria para la invocación de los web </w:t>
+      </w:r>
+      <w:proofErr w:type="spellStart"/>
+      <w:r>
+        <w:t>services</w:t>
+      </w:r>
+      <w:proofErr w:type="spellEnd"/>
+      <w:r>
+        <w:t xml:space="preserve"> </w:t>
+      </w:r>
+      <w:proofErr w:type="spellStart"/>
+      <w:r>
+        <w:t>rest</w:t>
+      </w:r>
+      <w:proofErr w:type="spellEnd"/>
+      <w:r>
+        <w:t xml:space="preserve"> expuestos por la capa de servicios (lógica de presentación mayormente conformada por </w:t>
+      </w:r>
+      <w:proofErr w:type="spellStart"/>
+      <w:r>
+        <w:t>componenetes</w:t>
+      </w:r>
+      <w:proofErr w:type="spellEnd"/>
+      <w:r>
+        <w:t xml:space="preserve"> </w:t>
+      </w:r>
+      <w:proofErr w:type="spellStart"/>
+      <w:r>
+        <w:t>JQuery</w:t>
+      </w:r>
+      <w:proofErr w:type="spellEnd"/>
+      <w:r>
+        <w:t>)</w:t>
+      </w:r>
+      <w:r>
+        <w:t xml:space="preserve">. Por otra parte la </w:t>
+      </w:r>
+      <w:r>
+        <w:t xml:space="preserve">aplicación móvil estará conformada por vistas </w:t>
+      </w:r>
+    </w:p>
+    <w:p>
+      <w:pPr>
+        <w:ind w:firstLine="708"/>
+      </w:pPr>
+      <w:r>
+        <w:t xml:space="preserve">[TODO] </w:t>
+      </w:r>
+    </w:p>
+    <w:p>
+      <w:pPr>
+        <w:pStyle w:val="Ttulo4"/>
+      </w:pPr>
+      <w:r>
+        <w:t>Capa de Servicios</w:t>
+      </w:r>
+    </w:p>
+    <w:p/>
+    <w:p>
+      <w:pPr>
+        <w:ind w:firstLine="708"/>
+      </w:pPr>
+      <w:r>
+        <w:t xml:space="preserve">La Capa de Servicios tiene como finalidad ofrecer un subconjunto de la </w:t>
       </w:r>
       <w:r>
         <w:t>lógica</w:t>
       </w:r>
       <w:r>
-        <w:t xml:space="preserve"> de presentación del lado del servidor. Por otra parte la aplicación móvil será conformada</w:t>
+        <w:t xml:space="preserve"> </w:t>
+      </w:r>
+      <w:r>
+        <w:t>de</w:t>
+      </w:r>
+      <w:r>
+        <w:t xml:space="preserve"> negocio a clientes remotos, como pueden ser paginas html a </w:t>
+      </w:r>
+      <w:r>
+        <w:t>través</w:t>
+      </w:r>
+      <w:r>
+        <w:t xml:space="preserve"> de pedidos ajax o la aplicación </w:t>
+      </w:r>
+      <w:r>
+        <w:t>móvil</w:t>
+      </w:r>
+      <w:r>
+        <w:t xml:space="preserve"> para la recarga de contenidos. Dichos servicios serán expuestos a </w:t>
+      </w:r>
+      <w:r>
+        <w:t>través</w:t>
+      </w:r>
+      <w:r>
+        <w:t xml:space="preserve"> de Servicios Web REST utilizando las </w:t>
+      </w:r>
+      <w:r>
+        <w:t>tecnologías</w:t>
+      </w:r>
+      <w:r>
+        <w:t xml:space="preserve"> JAX-RS.</w:t>
       </w:r>
     </w:p>
     <w:p>
@@ -3851,121 +4137,6 @@
         <w:ind w:firstLine="708"/>
       </w:pPr>
       <w:r>
-        <w:t xml:space="preserve">En la Figura </w:t>
-      </w:r>
-      <w:r>
-        <w:t>4</w:t>
-      </w:r>
-      <w:r>
-        <w:t xml:space="preserve"> se ilustran algunos de los componentes </w:t>
-      </w:r>
-      <w:r>
-        <w:t>lógicos</w:t>
-      </w:r>
-      <w:r>
-        <w:t xml:space="preserve"> que conforman la Capa de </w:t>
-      </w:r>
-      <w:r>
-        <w:t>Presentación</w:t>
-      </w:r>
-      <w:r>
-        <w:t xml:space="preserve"> (se optó por analizar la interfaz web, el caso de la aplicación </w:t>
-      </w:r>
-      <w:r>
-        <w:t>móvil</w:t>
-      </w:r>
-      <w:r>
-        <w:t xml:space="preserve"> es análogo por lo que se obvia). Se puede apreciar que la WebMarketplace ofrece a los usuarios las funcionalidades definidas para el sistema, utilizando las clases correspondientes a la </w:t>
-      </w:r>
-      <w:r>
-        <w:t>lógica</w:t>
-      </w:r>
-      <w:r>
-        <w:t xml:space="preserve"> de </w:t>
-      </w:r>
-      <w:r>
-        <w:t>presentación</w:t>
-      </w:r>
-      <w:r>
-        <w:t xml:space="preserve"> o Managed Beans (como son UsuarioMB y ContenidoMB). Los Managed Beans delegan la tarea  los componentes de Capa de Negocio a </w:t>
-      </w:r>
-      <w:r>
-        <w:t>través</w:t>
-      </w:r>
-      <w:r>
-        <w:t xml:space="preserve"> de interfaces bien definidas para así realizar los casos de uso.</w:t>
-      </w:r>
-    </w:p>
-    <w:p>
-      <w:pPr>
-        <w:ind w:firstLine="708"/>
-      </w:pPr>
-    </w:p>
-    <w:p>
-      <w:pPr>
-        <w:pStyle w:val="Ttulo4"/>
-      </w:pPr>
-      <w:r>
-        <w:t>Capa de Servicios</w:t>
-      </w:r>
-    </w:p>
-    <w:p/>
-    <w:p>
-      <w:pPr>
-        <w:ind w:firstLine="708"/>
-      </w:pPr>
-      <w:r>
-        <w:t xml:space="preserve">La Capa de Servicios tiene como finalidad ofrecer un subconjunto de la </w:t>
-      </w:r>
-      <w:r>
-        <w:t>lógica</w:t>
-      </w:r>
-      <w:r>
-        <w:t xml:space="preserve"> </w:t>
-      </w:r>
-      <w:r>
-        <w:t>de</w:t>
-      </w:r>
-      <w:r>
-        <w:t xml:space="preserve"> negocio a clientes remotos, como pueden ser paginas html a </w:t>
-      </w:r>
-      <w:r>
-        <w:t>través</w:t>
-      </w:r>
-      <w:r>
-        <w:t xml:space="preserve"> de pedidos ajax o la aplicación </w:t>
-      </w:r>
-      <w:r>
-        <w:t>móvil</w:t>
-      </w:r>
-      <w:r>
-        <w:t xml:space="preserve"> para la recarga de contenidos. Dichos servicios serán expuestos a </w:t>
-      </w:r>
-      <w:r>
-        <w:t>través</w:t>
-      </w:r>
-      <w:r>
-        <w:t xml:space="preserve"> de Servicios Web SOAP </w:t>
-      </w:r>
-      <w:r>
-        <w:t>así</w:t>
-      </w:r>
-      <w:r>
-        <w:t xml:space="preserve"> como Servicios Web REST utilizando las </w:t>
-      </w:r>
-      <w:r>
-        <w:t>tecnologías</w:t>
-      </w:r>
-      <w:r>
-        <w:t xml:space="preserve"> JAX-WS y JAX-RS respectivamente.</w:t>
-      </w:r>
-    </w:p>
-    <w:p>
-      <w:pPr>
-        <w:ind w:firstLine="708"/>
-      </w:pPr>
-      <w:r>
-        <w:lastRenderedPageBreak/>
         <w:t xml:space="preserve">Los clientes remotos serán tanto la aplicación web como la aplicación </w:t>
       </w:r>
       <w:r>
@@ -4020,7 +4191,7 @@
                     </pic:cNvPicPr>
                   </pic:nvPicPr>
                   <pic:blipFill>
-                    <a:blip r:embed="rId11"/>
+                    <a:blip r:embed="rId12"/>
                     <a:srcRect/>
                     <a:stretch>
                       <a:fillRect/>
@@ -4053,23 +4224,55 @@
       <w:pPr>
         <w:pStyle w:val="Epgrafe"/>
         <w:jc w:val="center"/>
-      </w:pPr>
-      <w:bookmarkStart w:id="12" w:name="_Toc369711697"/>
-      <w:r>
+        <w:rPr>
+          <w:color w:val="auto"/>
+        </w:rPr>
+      </w:pPr>
+      <w:bookmarkStart w:id="11" w:name="_Toc369711697"/>
+      <w:r>
+        <w:rPr>
+          <w:color w:val="auto"/>
+        </w:rPr>
         <w:t xml:space="preserve">Imagen </w:t>
       </w:r>
-      <w:fldSimple w:instr=" SEQ Imagen \* ARABIC ">
-        <w:r>
-          <w:rPr>
-            <w:noProof/>
-          </w:rPr>
-          <w:t>3</w:t>
-        </w:r>
-      </w:fldSimple>
-      <w:r>
+      <w:r>
+        <w:rPr>
+          <w:color w:val="auto"/>
+        </w:rPr>
+        <w:fldChar w:fldCharType="begin"/>
+      </w:r>
+      <w:r>
+        <w:rPr>
+          <w:color w:val="auto"/>
+        </w:rPr>
+        <w:instrText xml:space="preserve"> SEQ Imagen \* ARABIC </w:instrText>
+      </w:r>
+      <w:r>
+        <w:rPr>
+          <w:color w:val="auto"/>
+        </w:rPr>
+        <w:fldChar w:fldCharType="separate"/>
+      </w:r>
+      <w:r>
+        <w:rPr>
+          <w:noProof/>
+          <w:color w:val="auto"/>
+        </w:rPr>
+        <w:t>3</w:t>
+      </w:r>
+      <w:r>
+        <w:rPr>
+          <w:color w:val="auto"/>
+        </w:rPr>
+        <w:fldChar w:fldCharType="end"/>
+      </w:r>
+      <w:r>
+        <w:rPr>
+          <w:color w:val="auto"/>
+        </w:rPr>
         <w:t>: Arquitectura en Capas Lógicas</w:t>
       </w:r>
-      <w:bookmarkEnd w:id="12"/>
+      <w:bookmarkEnd w:id="11"/>
     </w:p>
     <w:p>
       <w:pPr>
@@ -4103,7 +4306,11 @@
         <w:t>lógica</w:t>
       </w:r>
       <w:r>
-        <w:t xml:space="preserve"> que constituyen la fachada de la aplicación, ofreciendo una interfaz simplificada de las operaciones ofrecidas para cada </w:t>
+        <w:t xml:space="preserve"> que constituyen la fachada de </w:t>
+      </w:r>
+      <w:r>
+        <w:lastRenderedPageBreak/>
+        <w:t xml:space="preserve">la aplicación, ofreciendo una interfaz simplificada de las operaciones ofrecidas para cada </w:t>
       </w:r>
       <w:r>
         <w:t>elemento</w:t>
@@ -4152,7 +4359,7 @@
         <w:t xml:space="preserve">En la Figura </w:t>
       </w:r>
       <w:r>
-        <w:t>6</w:t>
+        <w:t>5</w:t>
       </w:r>
       <w:r>
         <w:t xml:space="preserve"> se </w:t>
@@ -4180,11 +4387,10 @@
           <w:noProof/>
           <w:lang w:eastAsia="es-ES"/>
         </w:rPr>
-        <w:lastRenderedPageBreak/>
         <w:drawing>
           <wp:inline distT="0" distB="0" distL="0" distR="0">
-            <wp:extent cx="3813897" cy="3648075"/>
-            <wp:effectExtent l="19050" t="0" r="0" b="0"/>
+            <wp:extent cx="4048125" cy="3872119"/>
+            <wp:effectExtent l="19050" t="0" r="9525" b="0"/>
             <wp:docPr id="16" name="Imagen 13"/>
             <wp:cNvGraphicFramePr>
               <a:graphicFrameLocks xmlns:a="http://schemas.openxmlformats.org/drawingml/2006/main" noChangeAspect="1"/>
@@ -4199,7 +4405,7 @@
                     </pic:cNvPicPr>
                   </pic:nvPicPr>
                   <pic:blipFill>
-                    <a:blip r:embed="rId12"/>
+                    <a:blip r:embed="rId13"/>
                     <a:srcRect/>
                     <a:stretch>
                       <a:fillRect/>
@@ -4208,7 +4414,7 @@
                   <pic:spPr bwMode="auto">
                     <a:xfrm>
                       <a:off x="0" y="0"/>
-                      <a:ext cx="3817520" cy="3651540"/>
+                      <a:ext cx="4056115" cy="3879762"/>
                     </a:xfrm>
                     <a:prstGeom prst="rect">
                       <a:avLst/>
@@ -4232,23 +4438,55 @@
       <w:pPr>
         <w:pStyle w:val="Epgrafe"/>
         <w:jc w:val="center"/>
-      </w:pPr>
-      <w:bookmarkStart w:id="13" w:name="_Toc369711698"/>
-      <w:r>
+        <w:rPr>
+          <w:color w:val="auto"/>
+        </w:rPr>
+      </w:pPr>
+      <w:bookmarkStart w:id="12" w:name="_Toc369711698"/>
+      <w:r>
+        <w:rPr>
+          <w:color w:val="auto"/>
+        </w:rPr>
         <w:t xml:space="preserve">Imagen </w:t>
       </w:r>
-      <w:fldSimple w:instr=" SEQ Imagen \* ARABIC ">
-        <w:r>
-          <w:rPr>
-            <w:noProof/>
-          </w:rPr>
-          <w:t>4</w:t>
-        </w:r>
-      </w:fldSimple>
-      <w:r>
+      <w:r>
+        <w:rPr>
+          <w:color w:val="auto"/>
+        </w:rPr>
+        <w:fldChar w:fldCharType="begin"/>
+      </w:r>
+      <w:r>
+        <w:rPr>
+          <w:color w:val="auto"/>
+        </w:rPr>
+        <w:instrText xml:space="preserve"> SEQ Imagen \* ARABIC </w:instrText>
+      </w:r>
+      <w:r>
+        <w:rPr>
+          <w:color w:val="auto"/>
+        </w:rPr>
+        <w:fldChar w:fldCharType="separate"/>
+      </w:r>
+      <w:r>
+        <w:rPr>
+          <w:noProof/>
+          <w:color w:val="auto"/>
+        </w:rPr>
+        <w:t>4</w:t>
+      </w:r>
+      <w:r>
+        <w:rPr>
+          <w:color w:val="auto"/>
+        </w:rPr>
+        <w:fldChar w:fldCharType="end"/>
+      </w:r>
+      <w:r>
+        <w:rPr>
+          <w:color w:val="auto"/>
+        </w:rPr>
         <w:t>: Capa de Servicios</w:t>
       </w:r>
-      <w:bookmarkEnd w:id="13"/>
+      <w:bookmarkEnd w:id="12"/>
     </w:p>
     <w:p>
       <w:pPr>
@@ -4260,9 +4498,10 @@
           <w:noProof/>
           <w:lang w:eastAsia="es-ES"/>
         </w:rPr>
+        <w:lastRenderedPageBreak/>
         <w:drawing>
           <wp:inline distT="0" distB="0" distL="0" distR="0">
-            <wp:extent cx="3795240" cy="3629025"/>
+            <wp:extent cx="4076700" cy="3898158"/>
             <wp:effectExtent l="19050" t="0" r="0" b="0"/>
             <wp:docPr id="17" name="Imagen 16"/>
             <wp:cNvGraphicFramePr>
@@ -4278,7 +4517,7 @@
                     </pic:cNvPicPr>
                   </pic:nvPicPr>
                   <pic:blipFill>
-                    <a:blip r:embed="rId13"/>
+                    <a:blip r:embed="rId14"/>
                     <a:srcRect l="1235" t="2015" r="2116" b="2015"/>
                     <a:stretch>
                       <a:fillRect/>
@@ -4287,7 +4526,7 @@
                   <pic:spPr bwMode="auto">
                     <a:xfrm>
                       <a:off x="0" y="0"/>
-                      <a:ext cx="3795240" cy="3629025"/>
+                      <a:ext cx="4081313" cy="3902569"/>
                     </a:xfrm>
                     <a:prstGeom prst="rect">
                       <a:avLst/>
@@ -4311,23 +4550,55 @@
       <w:pPr>
         <w:pStyle w:val="Epgrafe"/>
         <w:jc w:val="center"/>
-      </w:pPr>
-      <w:bookmarkStart w:id="14" w:name="_Toc369711699"/>
-      <w:r>
+        <w:rPr>
+          <w:color w:val="auto"/>
+        </w:rPr>
+      </w:pPr>
+      <w:bookmarkStart w:id="13" w:name="_Toc369711699"/>
+      <w:r>
+        <w:rPr>
+          <w:color w:val="auto"/>
+        </w:rPr>
         <w:t xml:space="preserve">Imagen </w:t>
       </w:r>
-      <w:fldSimple w:instr=" SEQ Imagen \* ARABIC ">
-        <w:r>
-          <w:rPr>
-            <w:noProof/>
-          </w:rPr>
-          <w:t>5</w:t>
-        </w:r>
-      </w:fldSimple>
-      <w:r>
+      <w:r>
+        <w:rPr>
+          <w:color w:val="auto"/>
+        </w:rPr>
+        <w:fldChar w:fldCharType="begin"/>
+      </w:r>
+      <w:r>
+        <w:rPr>
+          <w:color w:val="auto"/>
+        </w:rPr>
+        <w:instrText xml:space="preserve"> SEQ Imagen \* ARABIC </w:instrText>
+      </w:r>
+      <w:r>
+        <w:rPr>
+          <w:color w:val="auto"/>
+        </w:rPr>
+        <w:fldChar w:fldCharType="separate"/>
+      </w:r>
+      <w:r>
+        <w:rPr>
+          <w:noProof/>
+          <w:color w:val="auto"/>
+        </w:rPr>
+        <w:t>5</w:t>
+      </w:r>
+      <w:r>
+        <w:rPr>
+          <w:color w:val="auto"/>
+        </w:rPr>
+        <w:fldChar w:fldCharType="end"/>
+      </w:r>
+      <w:r>
+        <w:rPr>
+          <w:color w:val="auto"/>
+        </w:rPr>
         <w:t>: Capa de Negocio</w:t>
       </w:r>
-      <w:bookmarkEnd w:id="14"/>
+      <w:bookmarkEnd w:id="13"/>
     </w:p>
     <w:p>
       <w:pPr>
@@ -4358,7 +4629,7 @@
                     </pic:cNvPicPr>
                   </pic:nvPicPr>
                   <pic:blipFill>
-                    <a:blip r:embed="rId14"/>
+                    <a:blip r:embed="rId15"/>
                     <a:srcRect/>
                     <a:stretch>
                       <a:fillRect/>
@@ -4391,23 +4662,55 @@
       <w:pPr>
         <w:pStyle w:val="Epgrafe"/>
         <w:jc w:val="center"/>
-      </w:pPr>
-      <w:bookmarkStart w:id="15" w:name="_Toc369711700"/>
-      <w:r>
+        <w:rPr>
+          <w:color w:val="auto"/>
+        </w:rPr>
+      </w:pPr>
+      <w:bookmarkStart w:id="14" w:name="_Toc369711700"/>
+      <w:r>
+        <w:rPr>
+          <w:color w:val="auto"/>
+        </w:rPr>
         <w:t xml:space="preserve">Imagen </w:t>
       </w:r>
-      <w:fldSimple w:instr=" SEQ Imagen \* ARABIC ">
-        <w:r>
-          <w:rPr>
-            <w:noProof/>
-          </w:rPr>
-          <w:t>6</w:t>
-        </w:r>
-      </w:fldSimple>
-      <w:r>
+      <w:r>
+        <w:rPr>
+          <w:color w:val="auto"/>
+        </w:rPr>
+        <w:fldChar w:fldCharType="begin"/>
+      </w:r>
+      <w:r>
+        <w:rPr>
+          <w:color w:val="auto"/>
+        </w:rPr>
+        <w:instrText xml:space="preserve"> SEQ Imagen \* ARABIC </w:instrText>
+      </w:r>
+      <w:r>
+        <w:rPr>
+          <w:color w:val="auto"/>
+        </w:rPr>
+        <w:fldChar w:fldCharType="separate"/>
+      </w:r>
+      <w:r>
+        <w:rPr>
+          <w:noProof/>
+          <w:color w:val="auto"/>
+        </w:rPr>
+        <w:t>6</w:t>
+      </w:r>
+      <w:r>
+        <w:rPr>
+          <w:color w:val="auto"/>
+        </w:rPr>
+        <w:fldChar w:fldCharType="end"/>
+      </w:r>
+      <w:r>
+        <w:rPr>
+          <w:color w:val="auto"/>
+        </w:rPr>
         <w:t>: Capa de Persistencia</w:t>
       </w:r>
-      <w:bookmarkEnd w:id="15"/>
+      <w:bookmarkEnd w:id="14"/>
     </w:p>
     <w:p>
       <w:pPr>
@@ -4417,11 +4720,11 @@
           <w:numId w:val="1"/>
         </w:numPr>
       </w:pPr>
-      <w:bookmarkStart w:id="16" w:name="_Toc369711616"/>
+      <w:bookmarkStart w:id="15" w:name="_Toc369711616"/>
       <w:r>
         <w:t>Diagramas de Interacción</w:t>
       </w:r>
-      <w:bookmarkEnd w:id="16"/>
+      <w:bookmarkEnd w:id="15"/>
     </w:p>
     <w:p/>
     <w:p>
@@ -4456,6 +4759,709 @@
       </w:pPr>
       <w:r>
         <w:t>Para representar las interacciones entre dichos componentes se utilizarán los Diagramas de Secuencia del Sistema.</w:t>
+      </w:r>
+    </w:p>
+    <w:p>
+      <w:pPr>
+        <w:ind w:firstLine="708"/>
+      </w:pPr>
+    </w:p>
+    <w:p>
+      <w:pPr>
+        <w:keepNext/>
+      </w:pPr>
+      <w:r>
+        <w:rPr>
+          <w:noProof/>
+          <w:lang w:eastAsia="es-ES"/>
+        </w:rPr>
+        <w:lastRenderedPageBreak/>
+        <w:drawing>
+          <wp:inline distT="0" distB="0" distL="0" distR="0">
+            <wp:extent cx="5400040" cy="2201733"/>
+            <wp:effectExtent l="19050" t="0" r="0" b="0"/>
+            <wp:docPr id="7" name="Imagen 7"/>
+            <wp:cNvGraphicFramePr>
+              <a:graphicFrameLocks xmlns:a="http://schemas.openxmlformats.org/drawingml/2006/main" noChangeAspect="1"/>
+            </wp:cNvGraphicFramePr>
+            <a:graphic xmlns:a="http://schemas.openxmlformats.org/drawingml/2006/main">
+              <a:graphicData uri="http://schemas.openxmlformats.org/drawingml/2006/picture">
+                <pic:pic xmlns:pic="http://schemas.openxmlformats.org/drawingml/2006/picture">
+                  <pic:nvPicPr>
+                    <pic:cNvPr id="0" name="Picture 7"/>
+                    <pic:cNvPicPr>
+                      <a:picLocks noChangeAspect="1" noChangeArrowheads="1"/>
+                    </pic:cNvPicPr>
+                  </pic:nvPicPr>
+                  <pic:blipFill>
+                    <a:blip r:embed="rId16"/>
+                    <a:srcRect/>
+                    <a:stretch>
+                      <a:fillRect/>
+                    </a:stretch>
+                  </pic:blipFill>
+                  <pic:spPr bwMode="auto">
+                    <a:xfrm>
+                      <a:off x="0" y="0"/>
+                      <a:ext cx="5400040" cy="2201733"/>
+                    </a:xfrm>
+                    <a:prstGeom prst="rect">
+                      <a:avLst/>
+                    </a:prstGeom>
+                    <a:noFill/>
+                    <a:ln w="9525">
+                      <a:noFill/>
+                      <a:miter lim="800000"/>
+                      <a:headEnd/>
+                      <a:tailEnd/>
+                    </a:ln>
+                  </pic:spPr>
+                </pic:pic>
+              </a:graphicData>
+            </a:graphic>
+          </wp:inline>
+        </w:drawing>
+      </w:r>
+    </w:p>
+    <w:p>
+      <w:pPr>
+        <w:pStyle w:val="Epgrafe"/>
+        <w:jc w:val="center"/>
+        <w:rPr>
+          <w:color w:val="auto"/>
+        </w:rPr>
+      </w:pPr>
+      <w:r>
+        <w:rPr>
+          <w:color w:val="auto"/>
+        </w:rPr>
+        <w:t xml:space="preserve">Imagen </w:t>
+      </w:r>
+      <w:r>
+        <w:rPr>
+          <w:color w:val="auto"/>
+        </w:rPr>
+        <w:fldChar w:fldCharType="begin"/>
+      </w:r>
+      <w:r>
+        <w:rPr>
+          <w:color w:val="auto"/>
+        </w:rPr>
+        <w:instrText xml:space="preserve"> SEQ Imagen \* ARABIC </w:instrText>
+      </w:r>
+      <w:r>
+        <w:rPr>
+          <w:color w:val="auto"/>
+        </w:rPr>
+        <w:fldChar w:fldCharType="separate"/>
+      </w:r>
+      <w:r>
+        <w:rPr>
+          <w:noProof/>
+          <w:color w:val="auto"/>
+        </w:rPr>
+        <w:t>7</w:t>
+      </w:r>
+      <w:r>
+        <w:rPr>
+          <w:color w:val="auto"/>
+        </w:rPr>
+        <w:fldChar w:fldCharType="end"/>
+      </w:r>
+      <w:r>
+        <w:rPr>
+          <w:color w:val="auto"/>
+        </w:rPr>
+        <w:t xml:space="preserve">: Diagrama de Secuencia </w:t>
+      </w:r>
+      <w:proofErr w:type="spellStart"/>
+      <w:r>
+        <w:rPr>
+          <w:color w:val="auto"/>
+        </w:rPr>
+        <w:t>Login</w:t>
+      </w:r>
+      <w:proofErr w:type="spellEnd"/>
+    </w:p>
+    <w:p>
+      <w:pPr>
+        <w:keepNext/>
+      </w:pPr>
+      <w:r>
+        <w:rPr>
+          <w:noProof/>
+          <w:lang w:eastAsia="es-ES"/>
+        </w:rPr>
+        <w:drawing>
+          <wp:inline distT="0" distB="0" distL="0" distR="0">
+            <wp:extent cx="5400040" cy="2289523"/>
+            <wp:effectExtent l="19050" t="0" r="0" b="0"/>
+            <wp:docPr id="10" name="Imagen 10"/>
+            <wp:cNvGraphicFramePr>
+              <a:graphicFrameLocks xmlns:a="http://schemas.openxmlformats.org/drawingml/2006/main" noChangeAspect="1"/>
+            </wp:cNvGraphicFramePr>
+            <a:graphic xmlns:a="http://schemas.openxmlformats.org/drawingml/2006/main">
+              <a:graphicData uri="http://schemas.openxmlformats.org/drawingml/2006/picture">
+                <pic:pic xmlns:pic="http://schemas.openxmlformats.org/drawingml/2006/picture">
+                  <pic:nvPicPr>
+                    <pic:cNvPr id="0" name="Picture 10"/>
+                    <pic:cNvPicPr>
+                      <a:picLocks noChangeAspect="1" noChangeArrowheads="1"/>
+                    </pic:cNvPicPr>
+                  </pic:nvPicPr>
+                  <pic:blipFill>
+                    <a:blip r:embed="rId17"/>
+                    <a:srcRect/>
+                    <a:stretch>
+                      <a:fillRect/>
+                    </a:stretch>
+                  </pic:blipFill>
+                  <pic:spPr bwMode="auto">
+                    <a:xfrm>
+                      <a:off x="0" y="0"/>
+                      <a:ext cx="5400040" cy="2289523"/>
+                    </a:xfrm>
+                    <a:prstGeom prst="rect">
+                      <a:avLst/>
+                    </a:prstGeom>
+                    <a:noFill/>
+                    <a:ln w="9525">
+                      <a:noFill/>
+                      <a:miter lim="800000"/>
+                      <a:headEnd/>
+                      <a:tailEnd/>
+                    </a:ln>
+                  </pic:spPr>
+                </pic:pic>
+              </a:graphicData>
+            </a:graphic>
+          </wp:inline>
+        </w:drawing>
+      </w:r>
+    </w:p>
+    <w:p>
+      <w:pPr>
+        <w:pStyle w:val="Epgrafe"/>
+        <w:jc w:val="center"/>
+        <w:rPr>
+          <w:color w:val="auto"/>
+        </w:rPr>
+      </w:pPr>
+      <w:r>
+        <w:rPr>
+          <w:color w:val="auto"/>
+        </w:rPr>
+        <w:t xml:space="preserve">Imagen </w:t>
+      </w:r>
+      <w:r>
+        <w:rPr>
+          <w:color w:val="auto"/>
+        </w:rPr>
+        <w:fldChar w:fldCharType="begin"/>
+      </w:r>
+      <w:r>
+        <w:rPr>
+          <w:color w:val="auto"/>
+        </w:rPr>
+        <w:instrText xml:space="preserve"> SEQ Imagen \* ARABIC </w:instrText>
+      </w:r>
+      <w:r>
+        <w:rPr>
+          <w:color w:val="auto"/>
+        </w:rPr>
+        <w:fldChar w:fldCharType="separate"/>
+      </w:r>
+      <w:r>
+        <w:rPr>
+          <w:noProof/>
+          <w:color w:val="auto"/>
+        </w:rPr>
+        <w:t>8</w:t>
+      </w:r>
+      <w:r>
+        <w:rPr>
+          <w:color w:val="auto"/>
+        </w:rPr>
+        <w:fldChar w:fldCharType="end"/>
+      </w:r>
+      <w:r>
+        <w:rPr>
+          <w:color w:val="auto"/>
+        </w:rPr>
+        <w:t xml:space="preserve">: Diagrama de Secuencia </w:t>
+      </w:r>
+      <w:proofErr w:type="spellStart"/>
+      <w:r>
+        <w:rPr>
+          <w:color w:val="auto"/>
+        </w:rPr>
+        <w:t>Login</w:t>
+      </w:r>
+      <w:proofErr w:type="spellEnd"/>
+      <w:r>
+        <w:rPr>
+          <w:color w:val="auto"/>
+        </w:rPr>
+        <w:t xml:space="preserve"> – Móvil</w:t>
+      </w:r>
+    </w:p>
+    <w:p>
+      <w:pPr>
+        <w:keepNext/>
+      </w:pPr>
+      <w:r>
+        <w:rPr>
+          <w:noProof/>
+          <w:lang w:eastAsia="es-ES"/>
+        </w:rPr>
+        <w:drawing>
+          <wp:inline distT="0" distB="0" distL="0" distR="0">
+            <wp:extent cx="5400040" cy="2725997"/>
+            <wp:effectExtent l="19050" t="0" r="0" b="0"/>
+            <wp:docPr id="6" name="Imagen 13"/>
+            <wp:cNvGraphicFramePr>
+              <a:graphicFrameLocks xmlns:a="http://schemas.openxmlformats.org/drawingml/2006/main" noChangeAspect="1"/>
+            </wp:cNvGraphicFramePr>
+            <a:graphic xmlns:a="http://schemas.openxmlformats.org/drawingml/2006/main">
+              <a:graphicData uri="http://schemas.openxmlformats.org/drawingml/2006/picture">
+                <pic:pic xmlns:pic="http://schemas.openxmlformats.org/drawingml/2006/picture">
+                  <pic:nvPicPr>
+                    <pic:cNvPr id="0" name="Picture 13"/>
+                    <pic:cNvPicPr>
+                      <a:picLocks noChangeAspect="1" noChangeArrowheads="1"/>
+                    </pic:cNvPicPr>
+                  </pic:nvPicPr>
+                  <pic:blipFill>
+                    <a:blip r:embed="rId18"/>
+                    <a:srcRect/>
+                    <a:stretch>
+                      <a:fillRect/>
+                    </a:stretch>
+                  </pic:blipFill>
+                  <pic:spPr bwMode="auto">
+                    <a:xfrm>
+                      <a:off x="0" y="0"/>
+                      <a:ext cx="5400040" cy="2725997"/>
+                    </a:xfrm>
+                    <a:prstGeom prst="rect">
+                      <a:avLst/>
+                    </a:prstGeom>
+                    <a:noFill/>
+                    <a:ln w="9525">
+                      <a:noFill/>
+                      <a:miter lim="800000"/>
+                      <a:headEnd/>
+                      <a:tailEnd/>
+                    </a:ln>
+                  </pic:spPr>
+                </pic:pic>
+              </a:graphicData>
+            </a:graphic>
+          </wp:inline>
+        </w:drawing>
+      </w:r>
+    </w:p>
+    <w:p>
+      <w:pPr>
+        <w:pStyle w:val="Epgrafe"/>
+        <w:jc w:val="center"/>
+        <w:rPr>
+          <w:color w:val="auto"/>
+        </w:rPr>
+      </w:pPr>
+      <w:r>
+        <w:rPr>
+          <w:color w:val="auto"/>
+        </w:rPr>
+        <w:t xml:space="preserve">Imagen </w:t>
+      </w:r>
+      <w:r>
+        <w:rPr>
+          <w:color w:val="auto"/>
+        </w:rPr>
+        <w:fldChar w:fldCharType="begin"/>
+      </w:r>
+      <w:r>
+        <w:rPr>
+          <w:color w:val="auto"/>
+        </w:rPr>
+        <w:instrText xml:space="preserve"> SEQ Imagen \* ARABIC </w:instrText>
+      </w:r>
+      <w:r>
+        <w:rPr>
+          <w:color w:val="auto"/>
+        </w:rPr>
+        <w:fldChar w:fldCharType="separate"/>
+      </w:r>
+      <w:r>
+        <w:rPr>
+          <w:noProof/>
+          <w:color w:val="auto"/>
+        </w:rPr>
+        <w:t>9</w:t>
+      </w:r>
+      <w:r>
+        <w:rPr>
+          <w:color w:val="auto"/>
+        </w:rPr>
+        <w:fldChar w:fldCharType="end"/>
+      </w:r>
+      <w:r>
+        <w:rPr>
+          <w:color w:val="auto"/>
+        </w:rPr>
+        <w:t xml:space="preserve">: Diagrama de Secuencia </w:t>
+      </w:r>
+      <w:proofErr w:type="spellStart"/>
+      <w:r>
+        <w:rPr>
+          <w:color w:val="auto"/>
+        </w:rPr>
+        <w:t>Login</w:t>
+      </w:r>
+      <w:proofErr w:type="spellEnd"/>
+      <w:r>
+        <w:rPr>
+          <w:color w:val="auto"/>
+        </w:rPr>
+        <w:t xml:space="preserve"> – Web</w:t>
+      </w:r>
+    </w:p>
+    <w:p>
+      <w:pPr>
+        <w:keepNext/>
+      </w:pPr>
+      <w:r>
+        <w:rPr>
+          <w:noProof/>
+          <w:lang w:eastAsia="es-ES"/>
+        </w:rPr>
+        <w:lastRenderedPageBreak/>
+        <w:drawing>
+          <wp:inline distT="0" distB="0" distL="0" distR="0">
+            <wp:extent cx="5400040" cy="2710264"/>
+            <wp:effectExtent l="19050" t="0" r="0" b="0"/>
+            <wp:docPr id="8" name="Imagen 16"/>
+            <wp:cNvGraphicFramePr>
+              <a:graphicFrameLocks xmlns:a="http://schemas.openxmlformats.org/drawingml/2006/main" noChangeAspect="1"/>
+            </wp:cNvGraphicFramePr>
+            <a:graphic xmlns:a="http://schemas.openxmlformats.org/drawingml/2006/main">
+              <a:graphicData uri="http://schemas.openxmlformats.org/drawingml/2006/picture">
+                <pic:pic xmlns:pic="http://schemas.openxmlformats.org/drawingml/2006/picture">
+                  <pic:nvPicPr>
+                    <pic:cNvPr id="0" name="Picture 16"/>
+                    <pic:cNvPicPr>
+                      <a:picLocks noChangeAspect="1" noChangeArrowheads="1"/>
+                    </pic:cNvPicPr>
+                  </pic:nvPicPr>
+                  <pic:blipFill>
+                    <a:blip r:embed="rId19"/>
+                    <a:srcRect/>
+                    <a:stretch>
+                      <a:fillRect/>
+                    </a:stretch>
+                  </pic:blipFill>
+                  <pic:spPr bwMode="auto">
+                    <a:xfrm>
+                      <a:off x="0" y="0"/>
+                      <a:ext cx="5400040" cy="2710264"/>
+                    </a:xfrm>
+                    <a:prstGeom prst="rect">
+                      <a:avLst/>
+                    </a:prstGeom>
+                    <a:noFill/>
+                    <a:ln w="9525">
+                      <a:noFill/>
+                      <a:miter lim="800000"/>
+                      <a:headEnd/>
+                      <a:tailEnd/>
+                    </a:ln>
+                  </pic:spPr>
+                </pic:pic>
+              </a:graphicData>
+            </a:graphic>
+          </wp:inline>
+        </w:drawing>
+      </w:r>
+    </w:p>
+    <w:p>
+      <w:pPr>
+        <w:pStyle w:val="Epgrafe"/>
+        <w:jc w:val="center"/>
+        <w:rPr>
+          <w:color w:val="auto"/>
+        </w:rPr>
+      </w:pPr>
+      <w:r>
+        <w:rPr>
+          <w:color w:val="auto"/>
+        </w:rPr>
+        <w:t xml:space="preserve">Imagen </w:t>
+      </w:r>
+      <w:r>
+        <w:rPr>
+          <w:color w:val="auto"/>
+        </w:rPr>
+        <w:fldChar w:fldCharType="begin"/>
+      </w:r>
+      <w:r>
+        <w:rPr>
+          <w:color w:val="auto"/>
+        </w:rPr>
+        <w:instrText xml:space="preserve"> SEQ Imagen \* ARABIC </w:instrText>
+      </w:r>
+      <w:r>
+        <w:rPr>
+          <w:color w:val="auto"/>
+        </w:rPr>
+        <w:fldChar w:fldCharType="separate"/>
+      </w:r>
+      <w:r>
+        <w:rPr>
+          <w:noProof/>
+          <w:color w:val="auto"/>
+        </w:rPr>
+        <w:t>10</w:t>
+      </w:r>
+      <w:r>
+        <w:rPr>
+          <w:color w:val="auto"/>
+        </w:rPr>
+        <w:fldChar w:fldCharType="end"/>
+      </w:r>
+      <w:r>
+        <w:rPr>
+          <w:color w:val="auto"/>
+        </w:rPr>
+        <w:t>: Diagr</w:t>
+      </w:r>
+      <w:r>
+        <w:rPr>
+          <w:color w:val="auto"/>
+        </w:rPr>
+        <w:t>a</w:t>
+      </w:r>
+      <w:r>
+        <w:rPr>
+          <w:color w:val="auto"/>
+        </w:rPr>
+        <w:t>ma de Secuencia Buscar contenidos</w:t>
+      </w:r>
+    </w:p>
+    <w:p>
+      <w:pPr>
+        <w:keepNext/>
+      </w:pPr>
+      <w:r>
+        <w:rPr>
+          <w:noProof/>
+          <w:lang w:eastAsia="es-ES"/>
+        </w:rPr>
+        <w:drawing>
+          <wp:inline distT="0" distB="0" distL="0" distR="0">
+            <wp:extent cx="5400040" cy="2236758"/>
+            <wp:effectExtent l="19050" t="0" r="0" b="0"/>
+            <wp:docPr id="9" name="Imagen 19"/>
+            <wp:cNvGraphicFramePr>
+              <a:graphicFrameLocks xmlns:a="http://schemas.openxmlformats.org/drawingml/2006/main" noChangeAspect="1"/>
+            </wp:cNvGraphicFramePr>
+            <a:graphic xmlns:a="http://schemas.openxmlformats.org/drawingml/2006/main">
+              <a:graphicData uri="http://schemas.openxmlformats.org/drawingml/2006/picture">
+                <pic:pic xmlns:pic="http://schemas.openxmlformats.org/drawingml/2006/picture">
+                  <pic:nvPicPr>
+                    <pic:cNvPr id="0" name="Picture 19"/>
+                    <pic:cNvPicPr>
+                      <a:picLocks noChangeAspect="1" noChangeArrowheads="1"/>
+                    </pic:cNvPicPr>
+                  </pic:nvPicPr>
+                  <pic:blipFill>
+                    <a:blip r:embed="rId20"/>
+                    <a:srcRect/>
+                    <a:stretch>
+                      <a:fillRect/>
+                    </a:stretch>
+                  </pic:blipFill>
+                  <pic:spPr bwMode="auto">
+                    <a:xfrm>
+                      <a:off x="0" y="0"/>
+                      <a:ext cx="5400040" cy="2236758"/>
+                    </a:xfrm>
+                    <a:prstGeom prst="rect">
+                      <a:avLst/>
+                    </a:prstGeom>
+                    <a:noFill/>
+                    <a:ln w="9525">
+                      <a:noFill/>
+                      <a:miter lim="800000"/>
+                      <a:headEnd/>
+                      <a:tailEnd/>
+                    </a:ln>
+                  </pic:spPr>
+                </pic:pic>
+              </a:graphicData>
+            </a:graphic>
+          </wp:inline>
+        </w:drawing>
+      </w:r>
+    </w:p>
+    <w:p>
+      <w:pPr>
+        <w:pStyle w:val="Epgrafe"/>
+        <w:jc w:val="center"/>
+        <w:rPr>
+          <w:color w:val="auto"/>
+        </w:rPr>
+      </w:pPr>
+      <w:r>
+        <w:rPr>
+          <w:color w:val="auto"/>
+        </w:rPr>
+        <w:t xml:space="preserve">Imagen </w:t>
+      </w:r>
+      <w:r>
+        <w:rPr>
+          <w:color w:val="auto"/>
+        </w:rPr>
+        <w:fldChar w:fldCharType="begin"/>
+      </w:r>
+      <w:r>
+        <w:rPr>
+          <w:color w:val="auto"/>
+        </w:rPr>
+        <w:instrText xml:space="preserve"> SEQ Imagen \* ARABIC </w:instrText>
+      </w:r>
+      <w:r>
+        <w:rPr>
+          <w:color w:val="auto"/>
+        </w:rPr>
+        <w:fldChar w:fldCharType="separate"/>
+      </w:r>
+      <w:r>
+        <w:rPr>
+          <w:noProof/>
+          <w:color w:val="auto"/>
+        </w:rPr>
+        <w:t>11</w:t>
+      </w:r>
+      <w:r>
+        <w:rPr>
+          <w:color w:val="auto"/>
+        </w:rPr>
+        <w:fldChar w:fldCharType="end"/>
+      </w:r>
+      <w:r>
+        <w:rPr>
+          <w:color w:val="auto"/>
+        </w:rPr>
+        <w:t>: Diagrama de Secuencia Buscar contenidos – Web</w:t>
+      </w:r>
+    </w:p>
+    <w:p>
+      <w:pPr>
+        <w:keepNext/>
+      </w:pPr>
+      <w:r>
+        <w:rPr>
+          <w:noProof/>
+          <w:lang w:eastAsia="es-ES"/>
+        </w:rPr>
+        <w:drawing>
+          <wp:inline distT="0" distB="0" distL="0" distR="0">
+            <wp:extent cx="5400040" cy="2293965"/>
+            <wp:effectExtent l="19050" t="0" r="0" b="0"/>
+            <wp:docPr id="11" name="Imagen 22"/>
+            <wp:cNvGraphicFramePr>
+              <a:graphicFrameLocks xmlns:a="http://schemas.openxmlformats.org/drawingml/2006/main" noChangeAspect="1"/>
+            </wp:cNvGraphicFramePr>
+            <a:graphic xmlns:a="http://schemas.openxmlformats.org/drawingml/2006/main">
+              <a:graphicData uri="http://schemas.openxmlformats.org/drawingml/2006/picture">
+                <pic:pic xmlns:pic="http://schemas.openxmlformats.org/drawingml/2006/picture">
+                  <pic:nvPicPr>
+                    <pic:cNvPr id="0" name="Picture 22"/>
+                    <pic:cNvPicPr>
+                      <a:picLocks noChangeAspect="1" noChangeArrowheads="1"/>
+                    </pic:cNvPicPr>
+                  </pic:nvPicPr>
+                  <pic:blipFill>
+                    <a:blip r:embed="rId21"/>
+                    <a:srcRect/>
+                    <a:stretch>
+                      <a:fillRect/>
+                    </a:stretch>
+                  </pic:blipFill>
+                  <pic:spPr bwMode="auto">
+                    <a:xfrm>
+                      <a:off x="0" y="0"/>
+                      <a:ext cx="5400040" cy="2293965"/>
+                    </a:xfrm>
+                    <a:prstGeom prst="rect">
+                      <a:avLst/>
+                    </a:prstGeom>
+                    <a:noFill/>
+                    <a:ln w="9525">
+                      <a:noFill/>
+                      <a:miter lim="800000"/>
+                      <a:headEnd/>
+                      <a:tailEnd/>
+                    </a:ln>
+                  </pic:spPr>
+                </pic:pic>
+              </a:graphicData>
+            </a:graphic>
+          </wp:inline>
+        </w:drawing>
+      </w:r>
+    </w:p>
+    <w:p>
+      <w:pPr>
+        <w:pStyle w:val="Epgrafe"/>
+        <w:jc w:val="center"/>
+        <w:rPr>
+          <w:color w:val="auto"/>
+        </w:rPr>
+      </w:pPr>
+      <w:r>
+        <w:rPr>
+          <w:color w:val="auto"/>
+        </w:rPr>
+        <w:t xml:space="preserve">Imagen </w:t>
+      </w:r>
+      <w:r>
+        <w:rPr>
+          <w:color w:val="auto"/>
+        </w:rPr>
+        <w:fldChar w:fldCharType="begin"/>
+      </w:r>
+      <w:r>
+        <w:rPr>
+          <w:color w:val="auto"/>
+        </w:rPr>
+        <w:instrText xml:space="preserve"> SEQ Imagen \* ARABIC </w:instrText>
+      </w:r>
+      <w:r>
+        <w:rPr>
+          <w:color w:val="auto"/>
+        </w:rPr>
+        <w:fldChar w:fldCharType="separate"/>
+      </w:r>
+      <w:r>
+        <w:rPr>
+          <w:noProof/>
+          <w:color w:val="auto"/>
+        </w:rPr>
+        <w:t>12</w:t>
+      </w:r>
+      <w:r>
+        <w:rPr>
+          <w:color w:val="auto"/>
+        </w:rPr>
+        <w:fldChar w:fldCharType="end"/>
+      </w:r>
+      <w:r>
+        <w:rPr>
+          <w:color w:val="auto"/>
+        </w:rPr>
+        <w:t>: Diagrama de Secuencia Buscar contenidos - Móvil</w:t>
       </w:r>
     </w:p>
     <w:p>
@@ -4466,11 +5472,17 @@
           <w:numId w:val="1"/>
         </w:numPr>
       </w:pPr>
-      <w:bookmarkStart w:id="17" w:name="_Toc369711617"/>
-      <w:r>
-        <w:t>Vista de Deployment</w:t>
-      </w:r>
-      <w:bookmarkEnd w:id="17"/>
+      <w:bookmarkStart w:id="16" w:name="_Toc369711617"/>
+      <w:r>
+        <w:lastRenderedPageBreak/>
+        <w:t xml:space="preserve">Vista de </w:t>
+      </w:r>
+      <w:proofErr w:type="spellStart"/>
+      <w:r>
+        <w:t>Deployment</w:t>
+      </w:r>
+      <w:bookmarkEnd w:id="16"/>
+      <w:proofErr w:type="spellEnd"/>
     </w:p>
     <w:p/>
     <w:p>
@@ -4546,7 +5558,6 @@
         <w:rPr>
           <w:b/>
         </w:rPr>
-        <w:lastRenderedPageBreak/>
         <w:t>Browser</w:t>
       </w:r>
       <w:r>
@@ -4654,11 +5665,19 @@
           <w:b/>
         </w:rPr>
       </w:pPr>
+      <w:proofErr w:type="spellStart"/>
       <w:r>
         <w:rPr>
           <w:b/>
         </w:rPr>
-        <w:t xml:space="preserve">Jboss 7.1.1 </w:t>
+        <w:t>Jboss</w:t>
+      </w:r>
+      <w:proofErr w:type="spellEnd"/>
+      <w:r>
+        <w:rPr>
+          <w:b/>
+        </w:rPr>
+        <w:t xml:space="preserve"> 7.1.1 </w:t>
       </w:r>
       <w:proofErr w:type="spellStart"/>
       <w:r>
@@ -4710,11 +5729,19 @@
           <w:b/>
         </w:rPr>
       </w:pPr>
+      <w:proofErr w:type="spellStart"/>
       <w:r>
         <w:rPr>
           <w:b/>
         </w:rPr>
-        <w:t xml:space="preserve">PostgreSQL 9.2 </w:t>
+        <w:t>PostgreSQL</w:t>
+      </w:r>
+      <w:proofErr w:type="spellEnd"/>
+      <w:r>
+        <w:rPr>
+          <w:b/>
+        </w:rPr>
+        <w:t xml:space="preserve"> 9.2 </w:t>
       </w:r>
       <w:proofErr w:type="spellStart"/>
       <w:r>
@@ -4752,11 +5779,11 @@
           <w:numId w:val="1"/>
         </w:numPr>
       </w:pPr>
-      <w:bookmarkStart w:id="18" w:name="_Toc369711618"/>
+      <w:bookmarkStart w:id="17" w:name="_Toc369711618"/>
       <w:r>
         <w:t>Escenario de deploy para desarrollo</w:t>
       </w:r>
-      <w:bookmarkEnd w:id="18"/>
+      <w:bookmarkEnd w:id="17"/>
     </w:p>
     <w:p>
       <w:pPr>
@@ -4779,14 +5806,14 @@
           <w:numId w:val="1"/>
         </w:numPr>
       </w:pPr>
-      <w:bookmarkStart w:id="19" w:name="_Toc369711619"/>
+      <w:bookmarkStart w:id="18" w:name="_Toc369711619"/>
       <w:r>
         <w:t xml:space="preserve">Escenario de deploy para </w:t>
       </w:r>
       <w:r>
         <w:t>producción</w:t>
       </w:r>
-      <w:bookmarkEnd w:id="19"/>
+      <w:bookmarkEnd w:id="18"/>
     </w:p>
     <w:p>
       <w:pPr>
@@ -4837,7 +5864,7 @@
                     </pic:cNvPicPr>
                   </pic:nvPicPr>
                   <pic:blipFill>
-                    <a:blip r:embed="rId15"/>
+                    <a:blip r:embed="rId22"/>
                     <a:srcRect/>
                     <a:stretch>
                       <a:fillRect/>
@@ -4870,32 +5897,73 @@
       <w:pPr>
         <w:pStyle w:val="Epgrafe"/>
         <w:jc w:val="center"/>
-      </w:pPr>
-      <w:bookmarkStart w:id="20" w:name="_Toc369711701"/>
-      <w:r>
+        <w:rPr>
+          <w:color w:val="auto"/>
+        </w:rPr>
+      </w:pPr>
+      <w:bookmarkStart w:id="19" w:name="_Toc369711701"/>
+      <w:r>
+        <w:rPr>
+          <w:color w:val="auto"/>
+        </w:rPr>
         <w:t xml:space="preserve">Imagen </w:t>
       </w:r>
-      <w:fldSimple w:instr=" SEQ Imagen \* ARABIC ">
-        <w:r>
-          <w:rPr>
-            <w:noProof/>
-          </w:rPr>
-          <w:t>7</w:t>
-        </w:r>
-      </w:fldSimple>
-      <w:r>
+      <w:r>
+        <w:rPr>
+          <w:color w:val="auto"/>
+        </w:rPr>
+        <w:fldChar w:fldCharType="begin"/>
+      </w:r>
+      <w:r>
+        <w:rPr>
+          <w:color w:val="auto"/>
+        </w:rPr>
+        <w:instrText xml:space="preserve"> SEQ Imagen \* ARABIC </w:instrText>
+      </w:r>
+      <w:r>
+        <w:rPr>
+          <w:color w:val="auto"/>
+        </w:rPr>
+        <w:fldChar w:fldCharType="separate"/>
+      </w:r>
+      <w:r>
+        <w:rPr>
+          <w:noProof/>
+          <w:color w:val="auto"/>
+        </w:rPr>
+        <w:t>13</w:t>
+      </w:r>
+      <w:r>
+        <w:rPr>
+          <w:color w:val="auto"/>
+        </w:rPr>
+        <w:fldChar w:fldCharType="end"/>
+      </w:r>
+      <w:r>
+        <w:rPr>
+          <w:color w:val="auto"/>
+        </w:rPr>
         <w:t xml:space="preserve">: Diagrama de </w:t>
       </w:r>
       <w:r>
+        <w:rPr>
+          <w:color w:val="auto"/>
+        </w:rPr>
         <w:t>Despliegue</w:t>
       </w:r>
       <w:r>
+        <w:rPr>
+          <w:color w:val="auto"/>
+        </w:rPr>
         <w:t xml:space="preserve"> de la aplicación</w:t>
       </w:r>
       <w:r>
+        <w:rPr>
+          <w:color w:val="auto"/>
+        </w:rPr>
         <w:t xml:space="preserve"> (producción)</w:t>
       </w:r>
-      <w:bookmarkEnd w:id="20"/>
+      <w:bookmarkEnd w:id="19"/>
     </w:p>
     <w:p/>
     <w:p>
@@ -4925,7 +5993,7 @@
                     </pic:cNvPicPr>
                   </pic:nvPicPr>
                   <pic:blipFill>
-                    <a:blip r:embed="rId16"/>
+                    <a:blip r:embed="rId23"/>
                     <a:srcRect/>
                     <a:stretch>
                       <a:fillRect/>
@@ -4958,23 +6026,55 @@
       <w:pPr>
         <w:pStyle w:val="Epgrafe"/>
         <w:jc w:val="center"/>
-      </w:pPr>
-      <w:bookmarkStart w:id="21" w:name="_Toc369711702"/>
-      <w:r>
+        <w:rPr>
+          <w:color w:val="auto"/>
+        </w:rPr>
+      </w:pPr>
+      <w:bookmarkStart w:id="20" w:name="_Toc369711702"/>
+      <w:r>
+        <w:rPr>
+          <w:color w:val="auto"/>
+        </w:rPr>
         <w:t xml:space="preserve">Imagen </w:t>
       </w:r>
-      <w:fldSimple w:instr=" SEQ Imagen \* ARABIC ">
-        <w:r>
-          <w:rPr>
-            <w:noProof/>
-          </w:rPr>
-          <w:t>8</w:t>
-        </w:r>
-      </w:fldSimple>
-      <w:r>
+      <w:r>
+        <w:rPr>
+          <w:color w:val="auto"/>
+        </w:rPr>
+        <w:fldChar w:fldCharType="begin"/>
+      </w:r>
+      <w:r>
+        <w:rPr>
+          <w:color w:val="auto"/>
+        </w:rPr>
+        <w:instrText xml:space="preserve"> SEQ Imagen \* ARABIC </w:instrText>
+      </w:r>
+      <w:r>
+        <w:rPr>
+          <w:color w:val="auto"/>
+        </w:rPr>
+        <w:fldChar w:fldCharType="separate"/>
+      </w:r>
+      <w:r>
+        <w:rPr>
+          <w:noProof/>
+          <w:color w:val="auto"/>
+        </w:rPr>
+        <w:t>14</w:t>
+      </w:r>
+      <w:r>
+        <w:rPr>
+          <w:color w:val="auto"/>
+        </w:rPr>
+        <w:fldChar w:fldCharType="end"/>
+      </w:r>
+      <w:r>
+        <w:rPr>
+          <w:color w:val="auto"/>
+        </w:rPr>
         <w:t>: Diagrama de Despliegue de la aplicación (desarrollo)</w:t>
       </w:r>
-      <w:bookmarkEnd w:id="21"/>
+      <w:bookmarkEnd w:id="20"/>
     </w:p>
     <w:p>
       <w:pPr>
@@ -4997,12 +6097,12 @@
           <w:numId w:val="1"/>
         </w:numPr>
       </w:pPr>
-      <w:bookmarkStart w:id="22" w:name="_Toc369711620"/>
+      <w:bookmarkStart w:id="21" w:name="_Toc369711620"/>
       <w:r>
         <w:lastRenderedPageBreak/>
         <w:t>Vista de Implementación</w:t>
       </w:r>
-      <w:bookmarkEnd w:id="22"/>
+      <w:bookmarkEnd w:id="21"/>
     </w:p>
     <w:p>
       <w:pPr>
@@ -5086,7 +6186,7 @@
                     </pic:cNvPicPr>
                   </pic:nvPicPr>
                   <pic:blipFill>
-                    <a:blip r:embed="rId17"/>
+                    <a:blip r:embed="rId24"/>
                     <a:srcRect/>
                     <a:stretch>
                       <a:fillRect/>
@@ -5119,23 +6219,55 @@
       <w:pPr>
         <w:pStyle w:val="Epgrafe"/>
         <w:jc w:val="center"/>
-      </w:pPr>
-      <w:bookmarkStart w:id="23" w:name="_Toc369711703"/>
-      <w:r>
+        <w:rPr>
+          <w:color w:val="auto"/>
+        </w:rPr>
+      </w:pPr>
+      <w:bookmarkStart w:id="22" w:name="_Toc369711703"/>
+      <w:r>
+        <w:rPr>
+          <w:color w:val="auto"/>
+        </w:rPr>
         <w:t xml:space="preserve">Imagen </w:t>
       </w:r>
-      <w:fldSimple w:instr=" SEQ Imagen \* ARABIC ">
-        <w:r>
-          <w:rPr>
-            <w:noProof/>
-          </w:rPr>
-          <w:t>9</w:t>
-        </w:r>
-      </w:fldSimple>
-      <w:r>
+      <w:r>
+        <w:rPr>
+          <w:color w:val="auto"/>
+        </w:rPr>
+        <w:fldChar w:fldCharType="begin"/>
+      </w:r>
+      <w:r>
+        <w:rPr>
+          <w:color w:val="auto"/>
+        </w:rPr>
+        <w:instrText xml:space="preserve"> SEQ Imagen \* ARABIC </w:instrText>
+      </w:r>
+      <w:r>
+        <w:rPr>
+          <w:color w:val="auto"/>
+        </w:rPr>
+        <w:fldChar w:fldCharType="separate"/>
+      </w:r>
+      <w:r>
+        <w:rPr>
+          <w:noProof/>
+          <w:color w:val="auto"/>
+        </w:rPr>
+        <w:t>15</w:t>
+      </w:r>
+      <w:r>
+        <w:rPr>
+          <w:color w:val="auto"/>
+        </w:rPr>
+        <w:fldChar w:fldCharType="end"/>
+      </w:r>
+      <w:r>
+        <w:rPr>
+          <w:color w:val="auto"/>
+        </w:rPr>
         <w:t>: Diagrama de Despliegue de Implementación</w:t>
       </w:r>
-      <w:bookmarkEnd w:id="23"/>
+      <w:bookmarkEnd w:id="22"/>
     </w:p>
     <w:sectPr>
       <w:pgSz w:w="11906" w:h="16838"/>

</xml_diff>